<commit_message>
part 3, problem with restoration functions
</commit_message>
<xml_diff>
--- a/ANAT_HW2_WET.docx
+++ b/ANAT_HW2_WET.docx
@@ -397,11 +397,14 @@
       <w:pPr>
         <w:ind w:left="1440"/>
         <w:rPr>
-          <w:rFonts w:cstheme="minorHAnsi" w:hint="cs"/>
-          <w:rtl/>
-        </w:rPr>
-      </w:pPr>
-      <w:r>
+          <w:rFonts w:cstheme="minorHAnsi"/>
+          <w:rtl/>
+        </w:rPr>
+      </w:pPr>
+      <w:r>
+        <w:rPr>
+          <w:noProof/>
+        </w:rPr>
         <w:drawing>
           <wp:anchor distT="0" distB="0" distL="114300" distR="114300" simplePos="0" relativeHeight="251661312" behindDoc="0" locked="0" layoutInCell="1" allowOverlap="1" wp14:anchorId="611F036B" wp14:editId="2EC691B0">
             <wp:simplePos x="0" y="0"/>
@@ -596,7 +599,23 @@
           <w:rFonts w:cstheme="minorHAnsi" w:hint="cs"/>
           <w:rtl/>
         </w:rPr>
-        <w:t xml:space="preserve"> בערך האחר. בהפעלת מסנן החציון, לא נפגע בצורה משמעותית בשפות ובכל מעבר על פיקסל שנותר מהתו, רוב סביבתו הינה בעלת הערך ההופכי ולכן הוא יימחק בצורה יעילה. ניתן לראות כי אכן קיבלנו תמונה של מקשים ללא התווים (בתוספת רעשים קטנים ומחיקת מעט מהשפות במקשים מסויימים).</w:t>
+        <w:t xml:space="preserve"> בערך האחר. בהפעלת מסנן החציון, לא נפגע בצורה משמעותית בשפות ובכל מעבר על פיקסל שנותר מהתו, רוב סביבתו הינה בעלת הערך ההופכי ולכן הוא יימחק בצורה יעילה. ניתן לראות כי אכן קיבלנו תמונה של מקשים ללא התווים (בתוספת רעשים קטנים ומחיקת מעט מהשפות במקשים </w:t>
+      </w:r>
+      <w:proofErr w:type="spellStart"/>
+      <w:r>
+        <w:rPr>
+          <w:rFonts w:cstheme="minorHAnsi" w:hint="cs"/>
+          <w:rtl/>
+        </w:rPr>
+        <w:t>מסויימים</w:t>
+      </w:r>
+      <w:proofErr w:type="spellEnd"/>
+      <w:r>
+        <w:rPr>
+          <w:rFonts w:cstheme="minorHAnsi" w:hint="cs"/>
+          <w:rtl/>
+        </w:rPr>
+        <w:t>).</w:t>
       </w:r>
     </w:p>
     <w:p>
@@ -684,6 +703,9 @@
         </w:rPr>
       </w:pPr>
       <w:r>
+        <w:rPr>
+          <w:noProof/>
+        </w:rPr>
         <w:drawing>
           <wp:anchor distT="0" distB="0" distL="114300" distR="114300" simplePos="0" relativeHeight="251665408" behindDoc="0" locked="0" layoutInCell="1" allowOverlap="1" wp14:anchorId="07825F92" wp14:editId="4C1EAF83">
             <wp:simplePos x="0" y="0"/>
@@ -762,13 +784,13 @@
           <w:noProof/>
         </w:rPr>
         <w:drawing>
-          <wp:anchor distT="0" distB="0" distL="114300" distR="114300" simplePos="0" relativeHeight="251664384" behindDoc="0" locked="0" layoutInCell="1" allowOverlap="1" wp14:anchorId="4E63564B" wp14:editId="108679BD">
+          <wp:anchor distT="0" distB="0" distL="114300" distR="114300" simplePos="0" relativeHeight="251664384" behindDoc="0" locked="0" layoutInCell="1" allowOverlap="1" wp14:anchorId="4E63564B" wp14:editId="3766B188">
             <wp:simplePos x="0" y="0"/>
             <wp:positionH relativeFrom="column">
-              <wp:posOffset>708660</wp:posOffset>
+              <wp:posOffset>624840</wp:posOffset>
             </wp:positionH>
             <wp:positionV relativeFrom="paragraph">
-              <wp:posOffset>2084705</wp:posOffset>
+              <wp:posOffset>2229485</wp:posOffset>
             </wp:positionV>
             <wp:extent cx="3510280" cy="1453515"/>
             <wp:effectExtent l="0" t="0" r="0" b="0"/>
@@ -822,7 +844,37 @@
           <w:rFonts w:cstheme="minorHAnsi" w:hint="cs"/>
           <w:rtl/>
         </w:rPr>
-        <w:t xml:space="preserve">פעולת הגרעין הנ"ל הינה דומה לפעולת הלפסליאן, גזירת התמונה בשני הצירים המרכזיים, פעולה זו למעשה מדגישה שפות ואינה משפיעה על אזורים אחידים וכך התמונה 'חדה' יותר. </w:t>
+        <w:t xml:space="preserve">פעולת הגרעין הנ"ל הינה דומה לפעולת </w:t>
+      </w:r>
+      <w:proofErr w:type="spellStart"/>
+      <w:r>
+        <w:rPr>
+          <w:rFonts w:cstheme="minorHAnsi" w:hint="cs"/>
+          <w:rtl/>
+        </w:rPr>
+        <w:t>הלפסליאן</w:t>
+      </w:r>
+      <w:proofErr w:type="spellEnd"/>
+      <w:r>
+        <w:rPr>
+          <w:rFonts w:cstheme="minorHAnsi" w:hint="cs"/>
+          <w:rtl/>
+        </w:rPr>
+        <w:t>, גזירת התמונה בשני הצירים המרכזיים</w:t>
+      </w:r>
+      <w:r>
+        <w:rPr>
+          <w:rFonts w:cstheme="minorHAnsi" w:hint="cs"/>
+          <w:rtl/>
+        </w:rPr>
+        <w:t xml:space="preserve"> (אך ללא איפוס של אזורים אחידים בתמונה ע"י השמת הערך 5 ולא 4 במרכז הגרעין)</w:t>
+      </w:r>
+      <w:r>
+        <w:rPr>
+          <w:rFonts w:cstheme="minorHAnsi" w:hint="cs"/>
+          <w:rtl/>
+        </w:rPr>
+        <w:t xml:space="preserve">, פעולה זו למעשה מדגישה שפות ואינה משפיעה על אזורים אחידים וכך התמונה 'חדה' יותר. </w:t>
       </w:r>
     </w:p>
     <w:p>
@@ -830,7 +882,7 @@
         <w:pStyle w:val="a7"/>
         <w:ind w:left="1440"/>
         <w:rPr>
-          <w:rFonts w:cstheme="minorHAnsi" w:hint="cs"/>
+          <w:rFonts w:cstheme="minorHAnsi"/>
           <w:rtl/>
         </w:rPr>
       </w:pPr>
@@ -876,8 +928,281 @@
         <w:t>.</w:t>
       </w:r>
     </w:p>
+    <w:p>
+      <w:pPr>
+        <w:pStyle w:val="a7"/>
+        <w:numPr>
+          <w:ilvl w:val="0"/>
+          <w:numId w:val="1"/>
+        </w:numPr>
+        <w:rPr>
+          <w:rFonts w:cstheme="minorHAnsi"/>
+        </w:rPr>
+      </w:pPr>
+      <w:r>
+        <w:rPr>
+          <w:rFonts w:cstheme="minorHAnsi"/>
+          <w:rtl/>
+        </w:rPr>
+        <w:t xml:space="preserve">שאלה </w:t>
+      </w:r>
+      <w:r>
+        <w:rPr>
+          <w:rFonts w:cstheme="minorHAnsi" w:hint="cs"/>
+          <w:rtl/>
+        </w:rPr>
+        <w:t>3</w:t>
+      </w:r>
+      <w:r>
+        <w:rPr>
+          <w:rFonts w:cstheme="minorHAnsi"/>
+          <w:rtl/>
+        </w:rPr>
+        <w:t>:</w:t>
+      </w:r>
+    </w:p>
+    <w:p>
+      <w:pPr>
+        <w:pStyle w:val="a7"/>
+        <w:numPr>
+          <w:ilvl w:val="1"/>
+          <w:numId w:val="1"/>
+        </w:numPr>
+        <w:rPr>
+          <w:rFonts w:cstheme="minorHAnsi"/>
+        </w:rPr>
+      </w:pPr>
+      <w:r>
+        <w:drawing>
+          <wp:anchor distT="0" distB="0" distL="114300" distR="114300" simplePos="0" relativeHeight="251667456" behindDoc="0" locked="0" layoutInCell="1" allowOverlap="1" wp14:anchorId="4FD2C774" wp14:editId="61E996A6">
+            <wp:simplePos x="0" y="0"/>
+            <wp:positionH relativeFrom="column">
+              <wp:posOffset>607060</wp:posOffset>
+            </wp:positionH>
+            <wp:positionV relativeFrom="paragraph">
+              <wp:posOffset>2274570</wp:posOffset>
+            </wp:positionV>
+            <wp:extent cx="3602990" cy="2026920"/>
+            <wp:effectExtent l="0" t="0" r="0" b="0"/>
+            <wp:wrapTopAndBottom/>
+            <wp:docPr id="3" name="תמונה 3" descr="תמונה שמכילה טקסט, שעון, סגור&#10;&#10;התיאור נוצר באופן אוטומטי"/>
+            <wp:cNvGraphicFramePr>
+              <a:graphicFrameLocks xmlns:a="http://schemas.openxmlformats.org/drawingml/2006/main" noChangeAspect="1"/>
+            </wp:cNvGraphicFramePr>
+            <a:graphic xmlns:a="http://schemas.openxmlformats.org/drawingml/2006/main">
+              <a:graphicData uri="http://schemas.openxmlformats.org/drawingml/2006/picture">
+                <pic:pic xmlns:pic="http://schemas.openxmlformats.org/drawingml/2006/picture">
+                  <pic:nvPicPr>
+                    <pic:cNvPr id="3" name="תמונה 3" descr="תמונה שמכילה טקסט, שעון, סגור&#10;&#10;התיאור נוצר באופן אוטומטי"/>
+                    <pic:cNvPicPr/>
+                  </pic:nvPicPr>
+                  <pic:blipFill>
+                    <a:blip r:embed="rId15" cstate="print">
+                      <a:extLst>
+                        <a:ext uri="{28A0092B-C50C-407E-A947-70E740481C1C}">
+                          <a14:useLocalDpi xmlns:a14="http://schemas.microsoft.com/office/drawing/2010/main" val="0"/>
+                        </a:ext>
+                      </a:extLst>
+                    </a:blip>
+                    <a:stretch>
+                      <a:fillRect/>
+                    </a:stretch>
+                  </pic:blipFill>
+                  <pic:spPr>
+                    <a:xfrm>
+                      <a:off x="0" y="0"/>
+                      <a:ext cx="3602990" cy="2026920"/>
+                    </a:xfrm>
+                    <a:prstGeom prst="rect">
+                      <a:avLst/>
+                    </a:prstGeom>
+                  </pic:spPr>
+                </pic:pic>
+              </a:graphicData>
+            </a:graphic>
+            <wp14:sizeRelH relativeFrom="margin">
+              <wp14:pctWidth>0</wp14:pctWidth>
+            </wp14:sizeRelH>
+            <wp14:sizeRelV relativeFrom="margin">
+              <wp14:pctHeight>0</wp14:pctHeight>
+            </wp14:sizeRelV>
+          </wp:anchor>
+        </w:drawing>
+      </w:r>
+      <w:r>
+        <w:rPr>
+          <w:noProof/>
+        </w:rPr>
+        <w:drawing>
+          <wp:anchor distT="0" distB="0" distL="114300" distR="114300" simplePos="0" relativeHeight="251666432" behindDoc="0" locked="0" layoutInCell="1" allowOverlap="1" wp14:anchorId="6B089EF7" wp14:editId="2E799790">
+            <wp:simplePos x="0" y="0"/>
+            <wp:positionH relativeFrom="column">
+              <wp:posOffset>617220</wp:posOffset>
+            </wp:positionH>
+            <wp:positionV relativeFrom="paragraph">
+              <wp:posOffset>224790</wp:posOffset>
+            </wp:positionV>
+            <wp:extent cx="3596640" cy="2022475"/>
+            <wp:effectExtent l="0" t="0" r="3810" b="0"/>
+            <wp:wrapTopAndBottom/>
+            <wp:docPr id="2" name="תמונה 2" descr="תמונה שמכילה טקסט, שעון, סגור&#10;&#10;התיאור נוצר באופן אוטומטי"/>
+            <wp:cNvGraphicFramePr>
+              <a:graphicFrameLocks xmlns:a="http://schemas.openxmlformats.org/drawingml/2006/main" noChangeAspect="1"/>
+            </wp:cNvGraphicFramePr>
+            <a:graphic xmlns:a="http://schemas.openxmlformats.org/drawingml/2006/main">
+              <a:graphicData uri="http://schemas.openxmlformats.org/drawingml/2006/picture">
+                <pic:pic xmlns:pic="http://schemas.openxmlformats.org/drawingml/2006/picture">
+                  <pic:nvPicPr>
+                    <pic:cNvPr id="2" name="תמונה 2" descr="תמונה שמכילה טקסט, שעון, סגור&#10;&#10;התיאור נוצר באופן אוטומטי"/>
+                    <pic:cNvPicPr/>
+                  </pic:nvPicPr>
+                  <pic:blipFill>
+                    <a:blip r:embed="rId16" cstate="print">
+                      <a:extLst>
+                        <a:ext uri="{28A0092B-C50C-407E-A947-70E740481C1C}">
+                          <a14:useLocalDpi xmlns:a14="http://schemas.microsoft.com/office/drawing/2010/main" val="0"/>
+                        </a:ext>
+                      </a:extLst>
+                    </a:blip>
+                    <a:stretch>
+                      <a:fillRect/>
+                    </a:stretch>
+                  </pic:blipFill>
+                  <pic:spPr>
+                    <a:xfrm>
+                      <a:off x="0" y="0"/>
+                      <a:ext cx="3596640" cy="2022475"/>
+                    </a:xfrm>
+                    <a:prstGeom prst="rect">
+                      <a:avLst/>
+                    </a:prstGeom>
+                  </pic:spPr>
+                </pic:pic>
+              </a:graphicData>
+            </a:graphic>
+            <wp14:sizeRelH relativeFrom="page">
+              <wp14:pctWidth>0</wp14:pctWidth>
+            </wp14:sizeRelH>
+            <wp14:sizeRelV relativeFrom="page">
+              <wp14:pctHeight>0</wp14:pctHeight>
+            </wp14:sizeRelV>
+          </wp:anchor>
+        </w:drawing>
+      </w:r>
+      <w:r>
+        <w:rPr>
+          <w:rFonts w:cstheme="minorHAnsi" w:hint="cs"/>
+          <w:rtl/>
+        </w:rPr>
+        <w:t>נציג את תמונת הצבע הראשונה מהשנייה ה20</w:t>
+      </w:r>
+      <w:r>
+        <w:rPr>
+          <w:rFonts w:cstheme="minorHAnsi" w:hint="cs"/>
+          <w:rtl/>
+        </w:rPr>
+        <w:t xml:space="preserve"> ואחריה את תמונת הגוון האדום בלבד:</w:t>
+      </w:r>
+    </w:p>
+    <w:p>
+      <w:pPr>
+        <w:ind w:left="1080"/>
+        <w:rPr>
+          <w:rFonts w:cstheme="minorHAnsi"/>
+          <w:rtl/>
+        </w:rPr>
+      </w:pPr>
+      <w:r>
+        <w:rPr>
+          <w:noProof/>
+        </w:rPr>
+        <w:drawing>
+          <wp:anchor distT="0" distB="0" distL="114300" distR="114300" simplePos="0" relativeHeight="251668480" behindDoc="0" locked="0" layoutInCell="1" allowOverlap="1" wp14:anchorId="651E674B" wp14:editId="2AD51392">
+            <wp:simplePos x="0" y="0"/>
+            <wp:positionH relativeFrom="column">
+              <wp:posOffset>615950</wp:posOffset>
+            </wp:positionH>
+            <wp:positionV relativeFrom="paragraph">
+              <wp:posOffset>4351020</wp:posOffset>
+            </wp:positionV>
+            <wp:extent cx="3643630" cy="2049780"/>
+            <wp:effectExtent l="0" t="0" r="0" b="7620"/>
+            <wp:wrapTopAndBottom/>
+            <wp:docPr id="4" name="תמונה 4" descr="תמונה שמכילה טקסט, רולטה, סגור&#10;&#10;התיאור נוצר באופן אוטומטי"/>
+            <wp:cNvGraphicFramePr>
+              <a:graphicFrameLocks xmlns:a="http://schemas.openxmlformats.org/drawingml/2006/main" noChangeAspect="1"/>
+            </wp:cNvGraphicFramePr>
+            <a:graphic xmlns:a="http://schemas.openxmlformats.org/drawingml/2006/main">
+              <a:graphicData uri="http://schemas.openxmlformats.org/drawingml/2006/picture">
+                <pic:pic xmlns:pic="http://schemas.openxmlformats.org/drawingml/2006/picture">
+                  <pic:nvPicPr>
+                    <pic:cNvPr id="4" name="תמונה 4" descr="תמונה שמכילה טקסט, רולטה, סגור&#10;&#10;התיאור נוצר באופן אוטומטי"/>
+                    <pic:cNvPicPr/>
+                  </pic:nvPicPr>
+                  <pic:blipFill>
+                    <a:blip r:embed="rId17" cstate="print">
+                      <a:extLst>
+                        <a:ext uri="{28A0092B-C50C-407E-A947-70E740481C1C}">
+                          <a14:useLocalDpi xmlns:a14="http://schemas.microsoft.com/office/drawing/2010/main" val="0"/>
+                        </a:ext>
+                      </a:extLst>
+                    </a:blip>
+                    <a:stretch>
+                      <a:fillRect/>
+                    </a:stretch>
+                  </pic:blipFill>
+                  <pic:spPr>
+                    <a:xfrm>
+                      <a:off x="0" y="0"/>
+                      <a:ext cx="3643630" cy="2049780"/>
+                    </a:xfrm>
+                    <a:prstGeom prst="rect">
+                      <a:avLst/>
+                    </a:prstGeom>
+                  </pic:spPr>
+                </pic:pic>
+              </a:graphicData>
+            </a:graphic>
+            <wp14:sizeRelH relativeFrom="page">
+              <wp14:pctWidth>0</wp14:pctWidth>
+            </wp14:sizeRelH>
+            <wp14:sizeRelV relativeFrom="page">
+              <wp14:pctHeight>0</wp14:pctHeight>
+            </wp14:sizeRelV>
+          </wp:anchor>
+        </w:drawing>
+      </w:r>
+      <w:r>
+        <w:rPr>
+          <w:rFonts w:cstheme="minorHAnsi" w:hint="cs"/>
+          <w:rtl/>
+        </w:rPr>
+        <w:t xml:space="preserve">וכאן נציג את התמונה המוקטנת עם תוספת רעש עם פרמטר </w:t>
+      </w:r>
+      <w:r>
+        <w:rPr>
+          <w:rFonts w:cstheme="minorHAnsi"/>
+        </w:rPr>
+        <w:t>a=3</w:t>
+      </w:r>
+      <w:r>
+        <w:rPr>
+          <w:rFonts w:cstheme="minorHAnsi" w:hint="cs"/>
+          <w:rtl/>
+        </w:rPr>
+        <w:t>:</w:t>
+      </w:r>
+    </w:p>
+    <w:p>
+      <w:pPr>
+        <w:ind w:left="1080"/>
+        <w:rPr>
+          <w:rFonts w:cstheme="minorHAnsi"/>
+        </w:rPr>
+      </w:pPr>
+    </w:p>
     <w:sectPr>
-      <w:headerReference w:type="default" r:id="rId15"/>
+      <w:headerReference w:type="default" r:id="rId18"/>
       <w:pgSz w:w="11906" w:h="16838"/>
       <w:pgMar w:top="1440" w:right="1800" w:bottom="1440" w:left="1800" w:header="708" w:footer="708" w:gutter="0"/>
       <w:cols w:space="708"/>

</xml_diff>

<commit_message>
part 3 and word doc
</commit_message>
<xml_diff>
--- a/ANAT_HW2_WET.docx
+++ b/ANAT_HW2_WET.docx
@@ -973,6 +973,9 @@
         </w:rPr>
       </w:pPr>
       <w:r>
+        <w:rPr>
+          <w:noProof/>
+        </w:rPr>
         <w:drawing>
           <wp:anchor distT="0" distB="0" distL="114300" distR="114300" simplePos="0" relativeHeight="251667456" behindDoc="0" locked="0" layoutInCell="1" allowOverlap="1" wp14:anchorId="4FD2C774" wp14:editId="61E996A6">
             <wp:simplePos x="0" y="0"/>
@@ -1117,18 +1120,18 @@
           <w:noProof/>
         </w:rPr>
         <w:drawing>
-          <wp:anchor distT="0" distB="0" distL="114300" distR="114300" simplePos="0" relativeHeight="251668480" behindDoc="0" locked="0" layoutInCell="1" allowOverlap="1" wp14:anchorId="651E674B" wp14:editId="2AD51392">
+          <wp:anchor distT="0" distB="0" distL="114300" distR="114300" simplePos="0" relativeHeight="251668480" behindDoc="0" locked="0" layoutInCell="1" allowOverlap="1" wp14:anchorId="651E674B" wp14:editId="10B4FA48">
             <wp:simplePos x="0" y="0"/>
             <wp:positionH relativeFrom="column">
-              <wp:posOffset>615950</wp:posOffset>
+              <wp:posOffset>617220</wp:posOffset>
             </wp:positionH>
             <wp:positionV relativeFrom="paragraph">
               <wp:posOffset>4351020</wp:posOffset>
             </wp:positionV>
-            <wp:extent cx="3643630" cy="2049780"/>
-            <wp:effectExtent l="0" t="0" r="0" b="7620"/>
+            <wp:extent cx="3643630" cy="2049145"/>
+            <wp:effectExtent l="0" t="0" r="0" b="8255"/>
             <wp:wrapTopAndBottom/>
-            <wp:docPr id="4" name="תמונה 4" descr="תמונה שמכילה טקסט, רולטה, סגור&#10;&#10;התיאור נוצר באופן אוטומטי"/>
+            <wp:docPr id="4" name="תמונה 4"/>
             <wp:cNvGraphicFramePr>
               <a:graphicFrameLocks xmlns:a="http://schemas.openxmlformats.org/drawingml/2006/main" noChangeAspect="1"/>
             </wp:cNvGraphicFramePr>
@@ -1136,11 +1139,11 @@
               <a:graphicData uri="http://schemas.openxmlformats.org/drawingml/2006/picture">
                 <pic:pic xmlns:pic="http://schemas.openxmlformats.org/drawingml/2006/picture">
                   <pic:nvPicPr>
-                    <pic:cNvPr id="4" name="תמונה 4" descr="תמונה שמכילה טקסט, רולטה, סגור&#10;&#10;התיאור נוצר באופן אוטומטי"/>
+                    <pic:cNvPr id="4" name="תמונה 4"/>
                     <pic:cNvPicPr/>
                   </pic:nvPicPr>
                   <pic:blipFill>
-                    <a:blip r:embed="rId17" cstate="print">
+                    <a:blip r:embed="rId17">
                       <a:extLst>
                         <a:ext uri="{28A0092B-C50C-407E-A947-70E740481C1C}">
                           <a14:useLocalDpi xmlns:a14="http://schemas.microsoft.com/office/drawing/2010/main" val="0"/>
@@ -1154,7 +1157,7 @@
                   <pic:spPr>
                     <a:xfrm>
                       <a:off x="0" y="0"/>
-                      <a:ext cx="3643630" cy="2049780"/>
+                      <a:ext cx="3643630" cy="2049145"/>
                     </a:xfrm>
                     <a:prstGeom prst="rect">
                       <a:avLst/>
@@ -1195,14 +1198,1255 @@
     </w:p>
     <w:p>
       <w:pPr>
+        <w:pStyle w:val="a7"/>
+        <w:numPr>
+          <w:ilvl w:val="1"/>
+          <w:numId w:val="1"/>
+        </w:numPr>
+        <w:rPr>
+          <w:rFonts w:cstheme="minorHAnsi"/>
+        </w:rPr>
+      </w:pPr>
+      <w:r>
+        <w:rPr>
+          <w:rFonts w:cstheme="minorHAnsi"/>
+          <w:noProof/>
+        </w:rPr>
+        <w:lastRenderedPageBreak/>
+        <w:drawing>
+          <wp:anchor distT="0" distB="0" distL="114300" distR="114300" simplePos="0" relativeHeight="251670528" behindDoc="0" locked="0" layoutInCell="1" allowOverlap="1" wp14:anchorId="349FA43C" wp14:editId="5BE1A390">
+            <wp:simplePos x="0" y="0"/>
+            <wp:positionH relativeFrom="column">
+              <wp:posOffset>641350</wp:posOffset>
+            </wp:positionH>
+            <wp:positionV relativeFrom="paragraph">
+              <wp:posOffset>2141311</wp:posOffset>
+            </wp:positionV>
+            <wp:extent cx="2835275" cy="2165985"/>
+            <wp:effectExtent l="0" t="0" r="3175" b="5715"/>
+            <wp:wrapTopAndBottom/>
+            <wp:docPr id="6" name="תמונה 6"/>
+            <wp:cNvGraphicFramePr>
+              <a:graphicFrameLocks xmlns:a="http://schemas.openxmlformats.org/drawingml/2006/main" noChangeAspect="1"/>
+            </wp:cNvGraphicFramePr>
+            <a:graphic xmlns:a="http://schemas.openxmlformats.org/drawingml/2006/main">
+              <a:graphicData uri="http://schemas.openxmlformats.org/drawingml/2006/picture">
+                <pic:pic xmlns:pic="http://schemas.openxmlformats.org/drawingml/2006/picture">
+                  <pic:nvPicPr>
+                    <pic:cNvPr id="0" name="Picture 2"/>
+                    <pic:cNvPicPr>
+                      <a:picLocks noChangeAspect="1" noChangeArrowheads="1"/>
+                    </pic:cNvPicPr>
+                  </pic:nvPicPr>
+                  <pic:blipFill>
+                    <a:blip r:embed="rId18">
+                      <a:extLst>
+                        <a:ext uri="{28A0092B-C50C-407E-A947-70E740481C1C}">
+                          <a14:useLocalDpi xmlns:a14="http://schemas.microsoft.com/office/drawing/2010/main" val="0"/>
+                        </a:ext>
+                      </a:extLst>
+                    </a:blip>
+                    <a:srcRect/>
+                    <a:stretch>
+                      <a:fillRect/>
+                    </a:stretch>
+                  </pic:blipFill>
+                  <pic:spPr bwMode="auto">
+                    <a:xfrm>
+                      <a:off x="0" y="0"/>
+                      <a:ext cx="2835275" cy="2165985"/>
+                    </a:xfrm>
+                    <a:prstGeom prst="rect">
+                      <a:avLst/>
+                    </a:prstGeom>
+                    <a:noFill/>
+                  </pic:spPr>
+                </pic:pic>
+              </a:graphicData>
+            </a:graphic>
+            <wp14:sizeRelH relativeFrom="margin">
+              <wp14:pctWidth>0</wp14:pctWidth>
+            </wp14:sizeRelH>
+            <wp14:sizeRelV relativeFrom="margin">
+              <wp14:pctHeight>0</wp14:pctHeight>
+            </wp14:sizeRelV>
+          </wp:anchor>
+        </w:drawing>
+      </w:r>
+      <w:r>
+        <w:rPr>
+          <w:noProof/>
+        </w:rPr>
+        <w:drawing>
+          <wp:anchor distT="0" distB="0" distL="114300" distR="114300" simplePos="0" relativeHeight="251669504" behindDoc="0" locked="0" layoutInCell="1" allowOverlap="1" wp14:anchorId="4112443A" wp14:editId="62F8561F">
+            <wp:simplePos x="0" y="0"/>
+            <wp:positionH relativeFrom="column">
+              <wp:posOffset>598170</wp:posOffset>
+            </wp:positionH>
+            <wp:positionV relativeFrom="paragraph">
+              <wp:posOffset>486410</wp:posOffset>
+            </wp:positionV>
+            <wp:extent cx="2917190" cy="1640205"/>
+            <wp:effectExtent l="0" t="0" r="0" b="0"/>
+            <wp:wrapTopAndBottom/>
+            <wp:docPr id="5" name="תמונה 5" descr="תמונה שמכילה סגור&#10;&#10;התיאור נוצר באופן אוטומטי"/>
+            <wp:cNvGraphicFramePr>
+              <a:graphicFrameLocks xmlns:a="http://schemas.openxmlformats.org/drawingml/2006/main" noChangeAspect="1"/>
+            </wp:cNvGraphicFramePr>
+            <a:graphic xmlns:a="http://schemas.openxmlformats.org/drawingml/2006/main">
+              <a:graphicData uri="http://schemas.openxmlformats.org/drawingml/2006/picture">
+                <pic:pic xmlns:pic="http://schemas.openxmlformats.org/drawingml/2006/picture">
+                  <pic:nvPicPr>
+                    <pic:cNvPr id="5" name="תמונה 5" descr="תמונה שמכילה סגור&#10;&#10;התיאור נוצר באופן אוטומטי"/>
+                    <pic:cNvPicPr/>
+                  </pic:nvPicPr>
+                  <pic:blipFill>
+                    <a:blip r:embed="rId19">
+                      <a:extLst>
+                        <a:ext uri="{28A0092B-C50C-407E-A947-70E740481C1C}">
+                          <a14:useLocalDpi xmlns:a14="http://schemas.microsoft.com/office/drawing/2010/main" val="0"/>
+                        </a:ext>
+                      </a:extLst>
+                    </a:blip>
+                    <a:stretch>
+                      <a:fillRect/>
+                    </a:stretch>
+                  </pic:blipFill>
+                  <pic:spPr>
+                    <a:xfrm>
+                      <a:off x="0" y="0"/>
+                      <a:ext cx="2917190" cy="1640205"/>
+                    </a:xfrm>
+                    <a:prstGeom prst="rect">
+                      <a:avLst/>
+                    </a:prstGeom>
+                  </pic:spPr>
+                </pic:pic>
+              </a:graphicData>
+            </a:graphic>
+            <wp14:sizeRelH relativeFrom="margin">
+              <wp14:pctWidth>0</wp14:pctWidth>
+            </wp14:sizeRelH>
+            <wp14:sizeRelV relativeFrom="margin">
+              <wp14:pctHeight>0</wp14:pctHeight>
+            </wp14:sizeRelV>
+          </wp:anchor>
+        </w:drawing>
+      </w:r>
+      <w:r>
+        <w:rPr>
+          <w:rFonts w:cstheme="minorHAnsi" w:hint="cs"/>
+          <w:rtl/>
+        </w:rPr>
+        <w:t xml:space="preserve">כעת נציג את תוצאות שחזור התמונה ע"י משערך שגיאה ריבועית עם איבר </w:t>
+      </w:r>
+      <w:proofErr w:type="spellStart"/>
+      <w:r>
+        <w:rPr>
+          <w:rFonts w:cstheme="minorHAnsi" w:hint="cs"/>
+          <w:rtl/>
+        </w:rPr>
+        <w:t>רגולריזציה</w:t>
+      </w:r>
+      <w:proofErr w:type="spellEnd"/>
+      <w:r>
+        <w:rPr>
+          <w:rFonts w:cstheme="minorHAnsi" w:hint="cs"/>
+          <w:rtl/>
+        </w:rPr>
+        <w:t xml:space="preserve"> </w:t>
+      </w:r>
+      <w:r>
+        <w:rPr>
+          <w:rFonts w:cstheme="minorHAnsi"/>
+        </w:rPr>
+        <w:t>l2</w:t>
+      </w:r>
+      <w:r>
+        <w:rPr>
+          <w:rFonts w:cstheme="minorHAnsi" w:hint="cs"/>
+          <w:rtl/>
+        </w:rPr>
+        <w:t>:</w:t>
+      </w:r>
+    </w:p>
+    <w:p>
+      <w:pPr>
+        <w:pStyle w:val="a7"/>
+        <w:numPr>
+          <w:ilvl w:val="1"/>
+          <w:numId w:val="1"/>
+        </w:numPr>
+        <w:rPr>
+          <w:rFonts w:cstheme="minorHAnsi"/>
+        </w:rPr>
+      </w:pPr>
+      <w:r>
+        <w:drawing>
+          <wp:anchor distT="0" distB="0" distL="114300" distR="114300" simplePos="0" relativeHeight="251672576" behindDoc="0" locked="0" layoutInCell="1" allowOverlap="1" wp14:anchorId="7868220F" wp14:editId="0BB976CF">
+            <wp:simplePos x="0" y="0"/>
+            <wp:positionH relativeFrom="margin">
+              <wp:posOffset>554990</wp:posOffset>
+            </wp:positionH>
+            <wp:positionV relativeFrom="paragraph">
+              <wp:posOffset>4331335</wp:posOffset>
+            </wp:positionV>
+            <wp:extent cx="3134360" cy="1763395"/>
+            <wp:effectExtent l="0" t="0" r="8890" b="8255"/>
+            <wp:wrapTopAndBottom/>
+            <wp:docPr id="8" name="תמונה 8"/>
+            <wp:cNvGraphicFramePr>
+              <a:graphicFrameLocks xmlns:a="http://schemas.openxmlformats.org/drawingml/2006/main" noChangeAspect="1"/>
+            </wp:cNvGraphicFramePr>
+            <a:graphic xmlns:a="http://schemas.openxmlformats.org/drawingml/2006/main">
+              <a:graphicData uri="http://schemas.openxmlformats.org/drawingml/2006/picture">
+                <pic:pic xmlns:pic="http://schemas.openxmlformats.org/drawingml/2006/picture">
+                  <pic:nvPicPr>
+                    <pic:cNvPr id="8" name="תמונה 8"/>
+                    <pic:cNvPicPr/>
+                  </pic:nvPicPr>
+                  <pic:blipFill>
+                    <a:blip r:embed="rId20">
+                      <a:extLst>
+                        <a:ext uri="{28A0092B-C50C-407E-A947-70E740481C1C}">
+                          <a14:useLocalDpi xmlns:a14="http://schemas.microsoft.com/office/drawing/2010/main" val="0"/>
+                        </a:ext>
+                      </a:extLst>
+                    </a:blip>
+                    <a:stretch>
+                      <a:fillRect/>
+                    </a:stretch>
+                  </pic:blipFill>
+                  <pic:spPr>
+                    <a:xfrm>
+                      <a:off x="0" y="0"/>
+                      <a:ext cx="3134360" cy="1763395"/>
+                    </a:xfrm>
+                    <a:prstGeom prst="rect">
+                      <a:avLst/>
+                    </a:prstGeom>
+                  </pic:spPr>
+                </pic:pic>
+              </a:graphicData>
+            </a:graphic>
+            <wp14:sizeRelH relativeFrom="page">
+              <wp14:pctWidth>0</wp14:pctWidth>
+            </wp14:sizeRelH>
+            <wp14:sizeRelV relativeFrom="page">
+              <wp14:pctHeight>0</wp14:pctHeight>
+            </wp14:sizeRelV>
+          </wp:anchor>
+        </w:drawing>
+      </w:r>
+      <w:r>
+        <w:rPr>
+          <w:rFonts w:cs="Calibri"/>
+          <w:rtl/>
+        </w:rPr>
+        <w:drawing>
+          <wp:anchor distT="0" distB="0" distL="114300" distR="114300" simplePos="0" relativeHeight="251671552" behindDoc="0" locked="0" layoutInCell="1" allowOverlap="1" wp14:anchorId="66A70A0A" wp14:editId="28BE0A6E">
+            <wp:simplePos x="0" y="0"/>
+            <wp:positionH relativeFrom="margin">
+              <wp:posOffset>938530</wp:posOffset>
+            </wp:positionH>
+            <wp:positionV relativeFrom="paragraph">
+              <wp:posOffset>6120130</wp:posOffset>
+            </wp:positionV>
+            <wp:extent cx="2357120" cy="1813560"/>
+            <wp:effectExtent l="0" t="0" r="5080" b="0"/>
+            <wp:wrapTopAndBottom/>
+            <wp:docPr id="7" name="תמונה 7"/>
+            <wp:cNvGraphicFramePr>
+              <a:graphicFrameLocks xmlns:a="http://schemas.openxmlformats.org/drawingml/2006/main" noChangeAspect="1"/>
+            </wp:cNvGraphicFramePr>
+            <a:graphic xmlns:a="http://schemas.openxmlformats.org/drawingml/2006/main">
+              <a:graphicData uri="http://schemas.openxmlformats.org/drawingml/2006/picture">
+                <pic:pic xmlns:pic="http://schemas.openxmlformats.org/drawingml/2006/picture">
+                  <pic:nvPicPr>
+                    <pic:cNvPr id="7" name="תמונה 7"/>
+                    <pic:cNvPicPr/>
+                  </pic:nvPicPr>
+                  <pic:blipFill>
+                    <a:blip r:embed="rId21" cstate="print">
+                      <a:extLst>
+                        <a:ext uri="{28A0092B-C50C-407E-A947-70E740481C1C}">
+                          <a14:useLocalDpi xmlns:a14="http://schemas.microsoft.com/office/drawing/2010/main" val="0"/>
+                        </a:ext>
+                      </a:extLst>
+                    </a:blip>
+                    <a:stretch>
+                      <a:fillRect/>
+                    </a:stretch>
+                  </pic:blipFill>
+                  <pic:spPr>
+                    <a:xfrm>
+                      <a:off x="0" y="0"/>
+                      <a:ext cx="2357120" cy="1813560"/>
+                    </a:xfrm>
+                    <a:prstGeom prst="rect">
+                      <a:avLst/>
+                    </a:prstGeom>
+                  </pic:spPr>
+                </pic:pic>
+              </a:graphicData>
+            </a:graphic>
+            <wp14:sizeRelH relativeFrom="page">
+              <wp14:pctWidth>0</wp14:pctWidth>
+            </wp14:sizeRelH>
+            <wp14:sizeRelV relativeFrom="page">
+              <wp14:pctHeight>0</wp14:pctHeight>
+            </wp14:sizeRelV>
+          </wp:anchor>
+        </w:drawing>
+      </w:r>
+      <w:r>
+        <w:rPr>
+          <w:rFonts w:cstheme="minorHAnsi" w:hint="cs"/>
+          <w:rtl/>
+        </w:rPr>
+        <w:t xml:space="preserve">כעת נציג את תוצאות שחזור התמונה ע"י משערך שגיאה ריבועית עם איבר </w:t>
+      </w:r>
+      <w:proofErr w:type="spellStart"/>
+      <w:r>
+        <w:rPr>
+          <w:rFonts w:cstheme="minorHAnsi" w:hint="cs"/>
+          <w:rtl/>
+        </w:rPr>
+        <w:t>רגולריזציה</w:t>
+      </w:r>
+      <w:proofErr w:type="spellEnd"/>
+      <w:r>
+        <w:rPr>
+          <w:rFonts w:cstheme="minorHAnsi" w:hint="cs"/>
+          <w:rtl/>
+        </w:rPr>
+        <w:t xml:space="preserve"> </w:t>
+      </w:r>
+      <w:r>
+        <w:rPr>
+          <w:rFonts w:cstheme="minorHAnsi" w:hint="cs"/>
+        </w:rPr>
+        <w:t>TV</w:t>
+      </w:r>
+      <w:r>
+        <w:rPr>
+          <w:rFonts w:cstheme="minorHAnsi" w:hint="cs"/>
+          <w:rtl/>
+        </w:rPr>
+        <w:t>:</w:t>
+      </w:r>
+    </w:p>
+    <w:p>
+      <w:pPr>
         <w:ind w:left="1080"/>
         <w:rPr>
-          <w:rFonts w:cstheme="minorHAnsi"/>
+          <w:rFonts w:cstheme="minorHAnsi" w:hint="cs"/>
+          <w:rtl/>
+        </w:rPr>
+      </w:pPr>
+      <w:r>
+        <w:rPr>
+          <w:rFonts w:cstheme="minorHAnsi" w:hint="cs"/>
+          <w:rtl/>
+        </w:rPr>
+        <w:lastRenderedPageBreak/>
+        <w:t xml:space="preserve">במודל זה בחרנו את פרמטר אפסילון0 להיות </w:t>
+      </w:r>
+      <w:r>
+        <w:rPr>
+          <w:rFonts w:cstheme="minorHAnsi"/>
+        </w:rPr>
+        <w:t>2</w:t>
+      </w:r>
+      <w:r>
+        <w:rPr>
+          <w:rFonts w:cstheme="minorHAnsi"/>
+        </w:rPr>
+        <w:t>e-4</w:t>
+      </w:r>
+      <w:r>
+        <w:rPr>
+          <w:rFonts w:cstheme="minorHAnsi" w:hint="cs"/>
+          <w:rtl/>
+        </w:rPr>
+        <w:t xml:space="preserve"> , שמנו לב כי עבור ערכים גבוהים מידי קיבלנו כי </w:t>
+      </w:r>
+      <w:r>
+        <w:rPr>
+          <w:rFonts w:cstheme="minorHAnsi" w:hint="cs"/>
+          <w:rtl/>
+        </w:rPr>
+        <w:t>בשחזור המתקבל נוצרו עיוותים ועבור ערכים נמוכים השחזור אינו מספיק טוב לאחר 200 צעדים בלבד.</w:t>
+      </w:r>
+    </w:p>
+    <w:p>
+      <w:pPr>
+        <w:pStyle w:val="a7"/>
+        <w:numPr>
+          <w:ilvl w:val="1"/>
+          <w:numId w:val="1"/>
+        </w:numPr>
+        <w:rPr>
+          <w:rFonts w:cstheme="minorHAnsi"/>
+        </w:rPr>
+      </w:pPr>
+      <w:r>
+        <w:rPr>
+          <w:rFonts w:cstheme="minorHAnsi" w:hint="cs"/>
+          <w:rtl/>
+        </w:rPr>
+        <w:t xml:space="preserve">ניתן לראות כי שימוש </w:t>
+      </w:r>
+      <w:proofErr w:type="spellStart"/>
+      <w:r>
+        <w:rPr>
+          <w:rFonts w:cstheme="minorHAnsi" w:hint="cs"/>
+          <w:rtl/>
+        </w:rPr>
+        <w:t>ברגולריזציית</w:t>
+      </w:r>
+      <w:proofErr w:type="spellEnd"/>
+      <w:r>
+        <w:rPr>
+          <w:rFonts w:cstheme="minorHAnsi" w:hint="cs"/>
+          <w:rtl/>
+        </w:rPr>
+        <w:t xml:space="preserve"> </w:t>
+      </w:r>
+      <w:r>
+        <w:rPr>
+          <w:rFonts w:cstheme="minorHAnsi"/>
+        </w:rPr>
+        <w:t>l2</w:t>
+      </w:r>
+      <w:r>
+        <w:rPr>
+          <w:rFonts w:cstheme="minorHAnsi" w:hint="cs"/>
+          <w:rtl/>
+        </w:rPr>
+        <w:t xml:space="preserve"> פחות טוב מבחינת השגיאה הראשונה ויותר טוב בהיבט השגיאה </w:t>
+      </w:r>
+      <w:proofErr w:type="spellStart"/>
+      <w:r>
+        <w:rPr>
+          <w:rFonts w:cstheme="minorHAnsi" w:hint="cs"/>
+          <w:rtl/>
+        </w:rPr>
+        <w:t>השניה</w:t>
+      </w:r>
+      <w:proofErr w:type="spellEnd"/>
+      <w:r>
+        <w:rPr>
+          <w:rFonts w:cstheme="minorHAnsi" w:hint="cs"/>
+          <w:rtl/>
+        </w:rPr>
+        <w:t xml:space="preserve"> (</w:t>
+      </w:r>
+      <w:r>
+        <w:rPr>
+          <w:rFonts w:cstheme="minorHAnsi"/>
+        </w:rPr>
+        <w:t>25.9</w:t>
+      </w:r>
+      <w:r>
+        <w:rPr>
+          <w:rFonts w:cstheme="minorHAnsi" w:hint="cs"/>
+          <w:rtl/>
+        </w:rPr>
+        <w:t xml:space="preserve"> לעומת 25.6 ב</w:t>
+      </w:r>
+      <w:r>
+        <w:rPr>
+          <w:rFonts w:cstheme="minorHAnsi"/>
+        </w:rPr>
+        <w:t>tv</w:t>
+      </w:r>
+      <w:r>
+        <w:rPr>
+          <w:rFonts w:cstheme="minorHAnsi" w:hint="cs"/>
+          <w:rtl/>
+        </w:rPr>
+        <w:t xml:space="preserve"> ו23.2 לעומת 24.4 ב</w:t>
+      </w:r>
+      <w:r>
+        <w:rPr>
+          <w:rFonts w:cstheme="minorHAnsi" w:hint="cs"/>
+        </w:rPr>
+        <w:t>TV</w:t>
+      </w:r>
+      <w:r>
+        <w:rPr>
+          <w:rFonts w:cstheme="minorHAnsi" w:hint="cs"/>
+          <w:rtl/>
+        </w:rPr>
+        <w:t xml:space="preserve">) אם זאת ניתן לראות כי התמונה ששוחזרה ע"י שימוש </w:t>
+      </w:r>
+      <w:proofErr w:type="spellStart"/>
+      <w:r>
+        <w:rPr>
+          <w:rFonts w:cstheme="minorHAnsi" w:hint="cs"/>
+          <w:rtl/>
+        </w:rPr>
+        <w:t>ברגולריזציית</w:t>
+      </w:r>
+      <w:proofErr w:type="spellEnd"/>
+      <w:r>
+        <w:rPr>
+          <w:rFonts w:cstheme="minorHAnsi" w:hint="cs"/>
+          <w:rtl/>
+        </w:rPr>
+        <w:t xml:space="preserve"> </w:t>
+      </w:r>
+      <w:r>
+        <w:rPr>
+          <w:rFonts w:cstheme="minorHAnsi" w:hint="cs"/>
+        </w:rPr>
+        <w:t>TV</w:t>
+      </w:r>
+      <w:r>
+        <w:rPr>
+          <w:rFonts w:cstheme="minorHAnsi" w:hint="cs"/>
+          <w:rtl/>
+        </w:rPr>
+        <w:t xml:space="preserve"> יותר דומה לתמונה המקורית, בשחזור ע"י </w:t>
+      </w:r>
+      <w:r>
+        <w:rPr>
+          <w:rFonts w:cstheme="minorHAnsi"/>
+        </w:rPr>
+        <w:t>L2</w:t>
+      </w:r>
+      <w:r>
+        <w:rPr>
+          <w:rFonts w:cstheme="minorHAnsi" w:hint="cs"/>
+          <w:rtl/>
+        </w:rPr>
+        <w:t xml:space="preserve"> נוצרו עיוותים לתמונה בשפות </w:t>
+      </w:r>
+      <w:proofErr w:type="spellStart"/>
+      <w:r>
+        <w:rPr>
+          <w:rFonts w:cstheme="minorHAnsi" w:hint="cs"/>
+          <w:rtl/>
+        </w:rPr>
+        <w:t>מסויימות</w:t>
+      </w:r>
+      <w:proofErr w:type="spellEnd"/>
+      <w:r>
+        <w:rPr>
+          <w:rFonts w:cstheme="minorHAnsi" w:hint="cs"/>
+          <w:rtl/>
+        </w:rPr>
+        <w:t xml:space="preserve"> לעומת </w:t>
+      </w:r>
+      <w:r>
+        <w:rPr>
+          <w:rFonts w:cstheme="minorHAnsi" w:hint="cs"/>
+        </w:rPr>
+        <w:t>TV</w:t>
+      </w:r>
+      <w:r>
+        <w:rPr>
+          <w:rFonts w:cstheme="minorHAnsi" w:hint="cs"/>
+          <w:rtl/>
+        </w:rPr>
+        <w:t xml:space="preserve"> שנשאר חלק וניקה בצורה טובה את רוב הרעש.</w:t>
+      </w:r>
+    </w:p>
+    <w:p>
+      <w:pPr>
+        <w:pStyle w:val="a7"/>
+        <w:ind w:left="1440"/>
+        <w:rPr>
+          <w:rFonts w:cstheme="minorHAnsi"/>
+        </w:rPr>
+      </w:pPr>
+      <w:r>
+        <w:rPr>
+          <w:rFonts w:cstheme="minorHAnsi" w:hint="cs"/>
+          <w:rtl/>
+        </w:rPr>
+        <w:t xml:space="preserve">מכיוון שנתנו ערך למדא גבוהה משמעותית </w:t>
+      </w:r>
+      <w:proofErr w:type="spellStart"/>
+      <w:r>
+        <w:rPr>
+          <w:rFonts w:cstheme="minorHAnsi" w:hint="cs"/>
+          <w:rtl/>
+        </w:rPr>
+        <w:t>לרגולריזציית</w:t>
+      </w:r>
+      <w:proofErr w:type="spellEnd"/>
+      <w:r>
+        <w:rPr>
+          <w:rFonts w:cstheme="minorHAnsi" w:hint="cs"/>
+          <w:rtl/>
+        </w:rPr>
+        <w:t xml:space="preserve"> </w:t>
+      </w:r>
+      <w:r>
+        <w:rPr>
+          <w:rFonts w:cstheme="minorHAnsi" w:hint="cs"/>
+        </w:rPr>
+        <w:t>TV</w:t>
+      </w:r>
+      <w:r>
+        <w:rPr>
+          <w:rFonts w:cstheme="minorHAnsi" w:hint="cs"/>
+          <w:rtl/>
+        </w:rPr>
+        <w:t xml:space="preserve"> קיבלנו כי משערך העובד עם </w:t>
+      </w:r>
+      <w:proofErr w:type="spellStart"/>
+      <w:r>
+        <w:rPr>
+          <w:rFonts w:cstheme="minorHAnsi" w:hint="cs"/>
+          <w:rtl/>
+        </w:rPr>
+        <w:t>רגולריזציה</w:t>
+      </w:r>
+      <w:proofErr w:type="spellEnd"/>
+      <w:r>
+        <w:rPr>
+          <w:rFonts w:cstheme="minorHAnsi" w:hint="cs"/>
+          <w:rtl/>
+        </w:rPr>
+        <w:t xml:space="preserve"> זו יותר חלק מהשימוש ב</w:t>
+      </w:r>
+      <w:r>
+        <w:rPr>
+          <w:rFonts w:cstheme="minorHAnsi"/>
+        </w:rPr>
+        <w:t>l2</w:t>
+      </w:r>
+      <w:r>
+        <w:rPr>
+          <w:rFonts w:cstheme="minorHAnsi" w:hint="cs"/>
+          <w:rtl/>
+        </w:rPr>
+        <w:t xml:space="preserve">. </w:t>
+      </w:r>
+    </w:p>
+    <w:p>
+      <w:pPr>
+        <w:bidi w:val="0"/>
+        <w:rPr>
+          <w:rFonts w:cstheme="minorHAnsi"/>
+        </w:rPr>
+      </w:pPr>
+      <w:r>
+        <w:rPr>
+          <w:rFonts w:cstheme="minorHAnsi"/>
+        </w:rPr>
+        <w:br w:type="page"/>
+      </w:r>
+    </w:p>
+    <w:p>
+      <w:pPr>
+        <w:pStyle w:val="a7"/>
+        <w:numPr>
+          <w:ilvl w:val="1"/>
+          <w:numId w:val="1"/>
+        </w:numPr>
+        <w:rPr>
+          <w:rFonts w:cstheme="minorHAnsi" w:hint="cs"/>
+          <w:rtl/>
+        </w:rPr>
+      </w:pPr>
+      <w:r>
+        <w:lastRenderedPageBreak/>
+        <w:drawing>
+          <wp:anchor distT="0" distB="0" distL="114300" distR="114300" simplePos="0" relativeHeight="251675648" behindDoc="0" locked="0" layoutInCell="1" allowOverlap="1" wp14:anchorId="05E5E7EC" wp14:editId="5E675956">
+            <wp:simplePos x="0" y="0"/>
+            <wp:positionH relativeFrom="margin">
+              <wp:posOffset>694055</wp:posOffset>
+            </wp:positionH>
+            <wp:positionV relativeFrom="paragraph">
+              <wp:posOffset>280035</wp:posOffset>
+            </wp:positionV>
+            <wp:extent cx="4065270" cy="2286000"/>
+            <wp:effectExtent l="0" t="0" r="0" b="0"/>
+            <wp:wrapTopAndBottom/>
+            <wp:docPr id="16" name="תמונה 16" descr="תמונה שמכילה טקסט, תמונה&#10;&#10;התיאור נוצר באופן אוטומטי"/>
+            <wp:cNvGraphicFramePr>
+              <a:graphicFrameLocks xmlns:a="http://schemas.openxmlformats.org/drawingml/2006/main" noChangeAspect="1"/>
+            </wp:cNvGraphicFramePr>
+            <a:graphic xmlns:a="http://schemas.openxmlformats.org/drawingml/2006/main">
+              <a:graphicData uri="http://schemas.openxmlformats.org/drawingml/2006/picture">
+                <pic:pic xmlns:pic="http://schemas.openxmlformats.org/drawingml/2006/picture">
+                  <pic:nvPicPr>
+                    <pic:cNvPr id="16" name="תמונה 16" descr="תמונה שמכילה טקסט, תמונה&#10;&#10;התיאור נוצר באופן אוטומטי"/>
+                    <pic:cNvPicPr/>
+                  </pic:nvPicPr>
+                  <pic:blipFill>
+                    <a:blip r:embed="rId22">
+                      <a:extLst>
+                        <a:ext uri="{28A0092B-C50C-407E-A947-70E740481C1C}">
+                          <a14:useLocalDpi xmlns:a14="http://schemas.microsoft.com/office/drawing/2010/main" val="0"/>
+                        </a:ext>
+                      </a:extLst>
+                    </a:blip>
+                    <a:stretch>
+                      <a:fillRect/>
+                    </a:stretch>
+                  </pic:blipFill>
+                  <pic:spPr>
+                    <a:xfrm>
+                      <a:off x="0" y="0"/>
+                      <a:ext cx="4065270" cy="2286000"/>
+                    </a:xfrm>
+                    <a:prstGeom prst="rect">
+                      <a:avLst/>
+                    </a:prstGeom>
+                  </pic:spPr>
+                </pic:pic>
+              </a:graphicData>
+            </a:graphic>
+            <wp14:sizeRelH relativeFrom="margin">
+              <wp14:pctWidth>0</wp14:pctWidth>
+            </wp14:sizeRelH>
+            <wp14:sizeRelV relativeFrom="margin">
+              <wp14:pctHeight>0</wp14:pctHeight>
+            </wp14:sizeRelV>
+          </wp:anchor>
+        </w:drawing>
+      </w:r>
+      <w:r>
+        <w:rPr>
+          <w:rFonts w:cstheme="minorHAnsi" w:hint="cs"/>
+          <w:rtl/>
+        </w:rPr>
+        <w:t>עבור</w:t>
+      </w:r>
+      <w:r>
+        <w:rPr>
+          <w:rFonts w:cstheme="minorHAnsi" w:hint="cs"/>
+          <w:rtl/>
+        </w:rPr>
+        <w:t xml:space="preserve"> התמונה המורעשת הבאה:</w:t>
+      </w:r>
+    </w:p>
+    <w:p>
+      <w:pPr>
+        <w:ind w:left="1080"/>
+        <w:rPr>
+          <w:rFonts w:cstheme="minorHAnsi"/>
+        </w:rPr>
+      </w:pPr>
+      <w:r>
+        <w:rPr>
+          <w:rFonts w:cstheme="minorHAnsi"/>
+          <w:noProof/>
+        </w:rPr>
+        <w:drawing>
+          <wp:anchor distT="0" distB="0" distL="114300" distR="114300" simplePos="0" relativeHeight="251673600" behindDoc="0" locked="0" layoutInCell="1" allowOverlap="1" wp14:anchorId="549049B9" wp14:editId="36BBD1D1">
+            <wp:simplePos x="0" y="0"/>
+            <wp:positionH relativeFrom="column">
+              <wp:posOffset>1250738</wp:posOffset>
+            </wp:positionH>
+            <wp:positionV relativeFrom="paragraph">
+              <wp:posOffset>4790440</wp:posOffset>
+            </wp:positionV>
+            <wp:extent cx="2895600" cy="2048987"/>
+            <wp:effectExtent l="0" t="0" r="0" b="8890"/>
+            <wp:wrapTopAndBottom/>
+            <wp:docPr id="11" name="תמונה 11"/>
+            <wp:cNvGraphicFramePr>
+              <a:graphicFrameLocks xmlns:a="http://schemas.openxmlformats.org/drawingml/2006/main" noChangeAspect="1"/>
+            </wp:cNvGraphicFramePr>
+            <a:graphic xmlns:a="http://schemas.openxmlformats.org/drawingml/2006/main">
+              <a:graphicData uri="http://schemas.openxmlformats.org/drawingml/2006/picture">
+                <pic:pic xmlns:pic="http://schemas.openxmlformats.org/drawingml/2006/picture">
+                  <pic:nvPicPr>
+                    <pic:cNvPr id="0" name="Picture 3"/>
+                    <pic:cNvPicPr>
+                      <a:picLocks noChangeAspect="1" noChangeArrowheads="1"/>
+                    </pic:cNvPicPr>
+                  </pic:nvPicPr>
+                  <pic:blipFill>
+                    <a:blip r:embed="rId23">
+                      <a:extLst>
+                        <a:ext uri="{28A0092B-C50C-407E-A947-70E740481C1C}">
+                          <a14:useLocalDpi xmlns:a14="http://schemas.microsoft.com/office/drawing/2010/main" val="0"/>
+                        </a:ext>
+                      </a:extLst>
+                    </a:blip>
+                    <a:srcRect/>
+                    <a:stretch>
+                      <a:fillRect/>
+                    </a:stretch>
+                  </pic:blipFill>
+                  <pic:spPr bwMode="auto">
+                    <a:xfrm>
+                      <a:off x="0" y="0"/>
+                      <a:ext cx="2895600" cy="2048987"/>
+                    </a:xfrm>
+                    <a:prstGeom prst="rect">
+                      <a:avLst/>
+                    </a:prstGeom>
+                    <a:noFill/>
+                  </pic:spPr>
+                </pic:pic>
+              </a:graphicData>
+            </a:graphic>
+          </wp:anchor>
+        </w:drawing>
+      </w:r>
+      <w:r>
+        <w:rPr>
+          <w:noProof/>
+        </w:rPr>
+        <w:drawing>
+          <wp:anchor distT="0" distB="0" distL="114300" distR="114300" simplePos="0" relativeHeight="251657215" behindDoc="0" locked="0" layoutInCell="1" allowOverlap="1" wp14:anchorId="7A173B72" wp14:editId="24784CD6">
+            <wp:simplePos x="0" y="0"/>
+            <wp:positionH relativeFrom="margin">
+              <wp:posOffset>758613</wp:posOffset>
+            </wp:positionH>
+            <wp:positionV relativeFrom="paragraph">
+              <wp:posOffset>2508250</wp:posOffset>
+            </wp:positionV>
+            <wp:extent cx="3937000" cy="2214245"/>
+            <wp:effectExtent l="0" t="0" r="6350" b="0"/>
+            <wp:wrapTopAndBottom/>
+            <wp:docPr id="9" name="תמונה 9" descr="תמונה שמכילה טקסט&#10;&#10;התיאור נוצר באופן אוטומטי"/>
+            <wp:cNvGraphicFramePr>
+              <a:graphicFrameLocks xmlns:a="http://schemas.openxmlformats.org/drawingml/2006/main" noChangeAspect="1"/>
+            </wp:cNvGraphicFramePr>
+            <a:graphic xmlns:a="http://schemas.openxmlformats.org/drawingml/2006/main">
+              <a:graphicData uri="http://schemas.openxmlformats.org/drawingml/2006/picture">
+                <pic:pic xmlns:pic="http://schemas.openxmlformats.org/drawingml/2006/picture">
+                  <pic:nvPicPr>
+                    <pic:cNvPr id="9" name="תמונה 9" descr="תמונה שמכילה טקסט&#10;&#10;התיאור נוצר באופן אוטומטי"/>
+                    <pic:cNvPicPr/>
+                  </pic:nvPicPr>
+                  <pic:blipFill>
+                    <a:blip r:embed="rId24">
+                      <a:extLst>
+                        <a:ext uri="{28A0092B-C50C-407E-A947-70E740481C1C}">
+                          <a14:useLocalDpi xmlns:a14="http://schemas.microsoft.com/office/drawing/2010/main" val="0"/>
+                        </a:ext>
+                      </a:extLst>
+                    </a:blip>
+                    <a:stretch>
+                      <a:fillRect/>
+                    </a:stretch>
+                  </pic:blipFill>
+                  <pic:spPr>
+                    <a:xfrm>
+                      <a:off x="0" y="0"/>
+                      <a:ext cx="3937000" cy="2214245"/>
+                    </a:xfrm>
+                    <a:prstGeom prst="rect">
+                      <a:avLst/>
+                    </a:prstGeom>
+                  </pic:spPr>
+                </pic:pic>
+              </a:graphicData>
+            </a:graphic>
+            <wp14:sizeRelH relativeFrom="margin">
+              <wp14:pctWidth>0</wp14:pctWidth>
+            </wp14:sizeRelH>
+            <wp14:sizeRelV relativeFrom="margin">
+              <wp14:pctHeight>0</wp14:pctHeight>
+            </wp14:sizeRelV>
+          </wp:anchor>
+        </w:drawing>
+      </w:r>
+      <w:r>
+        <w:rPr>
+          <w:rFonts w:cstheme="minorHAnsi" w:hint="cs"/>
+          <w:rtl/>
+        </w:rPr>
+        <w:t>עבור</w:t>
+      </w:r>
+      <w:r>
+        <w:rPr>
+          <w:rFonts w:cstheme="minorHAnsi" w:hint="cs"/>
+          <w:rtl/>
+        </w:rPr>
+        <w:t xml:space="preserve"> </w:t>
+      </w:r>
+      <w:proofErr w:type="spellStart"/>
+      <w:r>
+        <w:rPr>
+          <w:rFonts w:cstheme="minorHAnsi" w:hint="cs"/>
+          <w:rtl/>
+        </w:rPr>
+        <w:t>רגולריזציית</w:t>
+      </w:r>
+      <w:proofErr w:type="spellEnd"/>
+      <w:r>
+        <w:rPr>
+          <w:rFonts w:cstheme="minorHAnsi" w:hint="cs"/>
+          <w:rtl/>
+        </w:rPr>
+        <w:t xml:space="preserve"> </w:t>
+      </w:r>
+      <w:r>
+        <w:rPr>
+          <w:rFonts w:cstheme="minorHAnsi"/>
+        </w:rPr>
+        <w:t>l2</w:t>
+      </w:r>
+      <w:r>
+        <w:rPr>
+          <w:rFonts w:cstheme="minorHAnsi" w:hint="cs"/>
+          <w:rtl/>
+        </w:rPr>
+        <w:t xml:space="preserve"> קיבלנו:</w:t>
+      </w:r>
+    </w:p>
+    <w:p>
+      <w:pPr>
+        <w:ind w:left="1080"/>
+        <w:rPr>
+          <w:rFonts w:cstheme="minorHAnsi" w:hint="cs"/>
+          <w:rtl/>
+        </w:rPr>
+      </w:pPr>
+    </w:p>
+    <w:p>
+      <w:pPr>
+        <w:ind w:left="1080"/>
+        <w:rPr>
+          <w:rFonts w:cstheme="minorHAnsi"/>
+          <w:rtl/>
+        </w:rPr>
+      </w:pPr>
+      <w:r>
+        <w:rPr>
+          <w:rFonts w:cs="Calibri"/>
+          <w:rtl/>
+        </w:rPr>
+        <w:lastRenderedPageBreak/>
+        <w:drawing>
+          <wp:anchor distT="0" distB="0" distL="114300" distR="114300" simplePos="0" relativeHeight="251677696" behindDoc="0" locked="0" layoutInCell="1" allowOverlap="1" wp14:anchorId="21651BFA" wp14:editId="0464E105">
+            <wp:simplePos x="0" y="0"/>
+            <wp:positionH relativeFrom="margin">
+              <wp:align>center</wp:align>
+            </wp:positionH>
+            <wp:positionV relativeFrom="paragraph">
+              <wp:posOffset>3158913</wp:posOffset>
+            </wp:positionV>
+            <wp:extent cx="2802466" cy="2004383"/>
+            <wp:effectExtent l="0" t="0" r="0" b="0"/>
+            <wp:wrapTopAndBottom/>
+            <wp:docPr id="20" name="תמונה 20"/>
+            <wp:cNvGraphicFramePr>
+              <a:graphicFrameLocks xmlns:a="http://schemas.openxmlformats.org/drawingml/2006/main" noChangeAspect="1"/>
+            </wp:cNvGraphicFramePr>
+            <a:graphic xmlns:a="http://schemas.openxmlformats.org/drawingml/2006/main">
+              <a:graphicData uri="http://schemas.openxmlformats.org/drawingml/2006/picture">
+                <pic:pic xmlns:pic="http://schemas.openxmlformats.org/drawingml/2006/picture">
+                  <pic:nvPicPr>
+                    <pic:cNvPr id="1" name=""/>
+                    <pic:cNvPicPr/>
+                  </pic:nvPicPr>
+                  <pic:blipFill>
+                    <a:blip r:embed="rId25">
+                      <a:extLst>
+                        <a:ext uri="{28A0092B-C50C-407E-A947-70E740481C1C}">
+                          <a14:useLocalDpi xmlns:a14="http://schemas.microsoft.com/office/drawing/2010/main" val="0"/>
+                        </a:ext>
+                      </a:extLst>
+                    </a:blip>
+                    <a:stretch>
+                      <a:fillRect/>
+                    </a:stretch>
+                  </pic:blipFill>
+                  <pic:spPr>
+                    <a:xfrm>
+                      <a:off x="0" y="0"/>
+                      <a:ext cx="2802466" cy="2004383"/>
+                    </a:xfrm>
+                    <a:prstGeom prst="rect">
+                      <a:avLst/>
+                    </a:prstGeom>
+                  </pic:spPr>
+                </pic:pic>
+              </a:graphicData>
+            </a:graphic>
+          </wp:anchor>
+        </w:drawing>
+      </w:r>
+      <w:r>
+        <w:drawing>
+          <wp:anchor distT="0" distB="0" distL="114300" distR="114300" simplePos="0" relativeHeight="251676672" behindDoc="0" locked="0" layoutInCell="1" allowOverlap="1" wp14:anchorId="3E447D31" wp14:editId="46BBC7F7">
+            <wp:simplePos x="0" y="0"/>
+            <wp:positionH relativeFrom="margin">
+              <wp:align>left</wp:align>
+            </wp:positionH>
+            <wp:positionV relativeFrom="paragraph">
+              <wp:posOffset>299085</wp:posOffset>
+            </wp:positionV>
+            <wp:extent cx="4958080" cy="2788920"/>
+            <wp:effectExtent l="0" t="0" r="0" b="0"/>
+            <wp:wrapTopAndBottom/>
+            <wp:docPr id="18" name="תמונה 18" descr="תמונה שמכילה טקסט, אדם&#10;&#10;התיאור נוצר באופן אוטומטי"/>
+            <wp:cNvGraphicFramePr>
+              <a:graphicFrameLocks xmlns:a="http://schemas.openxmlformats.org/drawingml/2006/main" noChangeAspect="1"/>
+            </wp:cNvGraphicFramePr>
+            <a:graphic xmlns:a="http://schemas.openxmlformats.org/drawingml/2006/main">
+              <a:graphicData uri="http://schemas.openxmlformats.org/drawingml/2006/picture">
+                <pic:pic xmlns:pic="http://schemas.openxmlformats.org/drawingml/2006/picture">
+                  <pic:nvPicPr>
+                    <pic:cNvPr id="18" name="תמונה 18" descr="תמונה שמכילה טקסט, אדם&#10;&#10;התיאור נוצר באופן אוטומטי"/>
+                    <pic:cNvPicPr/>
+                  </pic:nvPicPr>
+                  <pic:blipFill>
+                    <a:blip r:embed="rId26">
+                      <a:extLst>
+                        <a:ext uri="{28A0092B-C50C-407E-A947-70E740481C1C}">
+                          <a14:useLocalDpi xmlns:a14="http://schemas.microsoft.com/office/drawing/2010/main" val="0"/>
+                        </a:ext>
+                      </a:extLst>
+                    </a:blip>
+                    <a:stretch>
+                      <a:fillRect/>
+                    </a:stretch>
+                  </pic:blipFill>
+                  <pic:spPr>
+                    <a:xfrm>
+                      <a:off x="0" y="0"/>
+                      <a:ext cx="4958080" cy="2788920"/>
+                    </a:xfrm>
+                    <a:prstGeom prst="rect">
+                      <a:avLst/>
+                    </a:prstGeom>
+                  </pic:spPr>
+                </pic:pic>
+              </a:graphicData>
+            </a:graphic>
+          </wp:anchor>
+        </w:drawing>
+      </w:r>
+      <w:r>
+        <w:rPr>
+          <w:rFonts w:cstheme="minorHAnsi" w:hint="cs"/>
+          <w:rtl/>
+        </w:rPr>
+        <w:t xml:space="preserve">ועבור </w:t>
+      </w:r>
+      <w:proofErr w:type="spellStart"/>
+      <w:r>
+        <w:rPr>
+          <w:rFonts w:cstheme="minorHAnsi" w:hint="cs"/>
+          <w:rtl/>
+        </w:rPr>
+        <w:t>רגולריזציית</w:t>
+      </w:r>
+      <w:proofErr w:type="spellEnd"/>
+      <w:r>
+        <w:rPr>
+          <w:rFonts w:cstheme="minorHAnsi" w:hint="cs"/>
+          <w:rtl/>
+        </w:rPr>
+        <w:t xml:space="preserve"> </w:t>
+      </w:r>
+      <w:r>
+        <w:rPr>
+          <w:rFonts w:cstheme="minorHAnsi" w:hint="cs"/>
+        </w:rPr>
+        <w:t>TV</w:t>
+      </w:r>
+      <w:r>
+        <w:rPr>
+          <w:rFonts w:cstheme="minorHAnsi" w:hint="cs"/>
+          <w:rtl/>
+        </w:rPr>
+        <w:t xml:space="preserve"> קיבלנו:</w:t>
+      </w:r>
+    </w:p>
+    <w:p>
+      <w:pPr>
+        <w:ind w:left="1080"/>
+        <w:rPr>
+          <w:rFonts w:cstheme="minorHAnsi"/>
+          <w:rtl/>
+        </w:rPr>
+      </w:pPr>
+      <w:r>
+        <w:rPr>
+          <w:rFonts w:cstheme="minorHAnsi" w:hint="cs"/>
+          <w:rtl/>
+        </w:rPr>
+        <w:t xml:space="preserve">ניתן לראות כי בתמונה 'מציאותית' המשערך עם </w:t>
+      </w:r>
+      <w:proofErr w:type="spellStart"/>
+      <w:r>
+        <w:rPr>
+          <w:rFonts w:cstheme="minorHAnsi" w:hint="cs"/>
+          <w:rtl/>
+        </w:rPr>
+        <w:t>רגולריזציית</w:t>
+      </w:r>
+      <w:proofErr w:type="spellEnd"/>
+      <w:r>
+        <w:rPr>
+          <w:rFonts w:cstheme="minorHAnsi" w:hint="cs"/>
+          <w:rtl/>
+        </w:rPr>
+        <w:t xml:space="preserve"> </w:t>
+      </w:r>
+      <w:r>
+        <w:rPr>
+          <w:rFonts w:cstheme="minorHAnsi" w:hint="cs"/>
+        </w:rPr>
+        <w:t>TV</w:t>
+      </w:r>
+      <w:r>
+        <w:rPr>
+          <w:rFonts w:cstheme="minorHAnsi" w:hint="cs"/>
+          <w:rtl/>
+        </w:rPr>
+        <w:t xml:space="preserve"> הביא תוצאה פחות טובה מ</w:t>
+      </w:r>
+      <w:r>
+        <w:rPr>
+          <w:rFonts w:cstheme="minorHAnsi"/>
+        </w:rPr>
+        <w:t>L2</w:t>
+      </w:r>
+      <w:r>
+        <w:rPr>
+          <w:rFonts w:cstheme="minorHAnsi" w:hint="cs"/>
+          <w:rtl/>
+        </w:rPr>
+        <w:t xml:space="preserve"> הן בהיבט התמונה הפיזית והן בהיבט שגיאת השערוך (25 לעומת 24).</w:t>
+      </w:r>
+    </w:p>
+    <w:p>
+      <w:pPr>
+        <w:ind w:left="1080"/>
+        <w:rPr>
+          <w:rFonts w:cstheme="minorHAnsi" w:hint="cs"/>
+          <w:rtl/>
+        </w:rPr>
+      </w:pPr>
+      <w:r>
+        <w:rPr>
+          <w:rFonts w:cstheme="minorHAnsi" w:hint="cs"/>
+          <w:rtl/>
+        </w:rPr>
+        <w:t xml:space="preserve">ניתן לשער כי תופעה זו התרחשה בעקבות אופי התפלגות הפיקסלים בתמונה מציאותית, הכוללת פחות שינויים חדים, אותם האיבר </w:t>
+      </w:r>
+      <w:proofErr w:type="spellStart"/>
+      <w:r>
+        <w:rPr>
+          <w:rFonts w:cstheme="minorHAnsi" w:hint="cs"/>
+          <w:rtl/>
+        </w:rPr>
+        <w:t>רגולריציה</w:t>
+      </w:r>
+      <w:proofErr w:type="spellEnd"/>
+      <w:r>
+        <w:rPr>
+          <w:rFonts w:cstheme="minorHAnsi" w:hint="cs"/>
+          <w:rtl/>
+        </w:rPr>
+        <w:t xml:space="preserve"> מסדר שני של </w:t>
+      </w:r>
+      <w:r>
+        <w:rPr>
+          <w:rFonts w:cstheme="minorHAnsi" w:hint="cs"/>
+        </w:rPr>
+        <w:t>TV</w:t>
+      </w:r>
+      <w:r>
+        <w:rPr>
+          <w:rFonts w:cstheme="minorHAnsi" w:hint="cs"/>
+          <w:rtl/>
+        </w:rPr>
+        <w:t xml:space="preserve"> מפחית בצורה משמעותית עד כדי כך שהתמונה </w:t>
+      </w:r>
+      <w:proofErr w:type="spellStart"/>
+      <w:r>
+        <w:rPr>
+          <w:rFonts w:cstheme="minorHAnsi" w:hint="cs"/>
+          <w:rtl/>
+        </w:rPr>
+        <w:t>נראת</w:t>
+      </w:r>
+      <w:proofErr w:type="spellEnd"/>
+      <w:r>
+        <w:rPr>
+          <w:rFonts w:cstheme="minorHAnsi" w:hint="cs"/>
+          <w:rtl/>
+        </w:rPr>
+        <w:t xml:space="preserve"> מעט '</w:t>
+      </w:r>
+      <w:proofErr w:type="spellStart"/>
+      <w:r>
+        <w:rPr>
+          <w:rFonts w:cstheme="minorHAnsi" w:hint="cs"/>
+          <w:rtl/>
+        </w:rPr>
+        <w:t>מצויירת</w:t>
+      </w:r>
+      <w:proofErr w:type="spellEnd"/>
+      <w:r>
+        <w:rPr>
+          <w:rFonts w:cstheme="minorHAnsi" w:hint="cs"/>
+          <w:rtl/>
+        </w:rPr>
+        <w:t xml:space="preserve">'. השימוש </w:t>
+      </w:r>
+      <w:proofErr w:type="spellStart"/>
+      <w:r>
+        <w:rPr>
+          <w:rFonts w:cstheme="minorHAnsi" w:hint="cs"/>
+          <w:rtl/>
+        </w:rPr>
+        <w:t>ברגולריזציית</w:t>
+      </w:r>
+      <w:proofErr w:type="spellEnd"/>
+      <w:r>
+        <w:rPr>
+          <w:rFonts w:cstheme="minorHAnsi" w:hint="cs"/>
+          <w:rtl/>
+        </w:rPr>
+        <w:t xml:space="preserve"> </w:t>
+      </w:r>
+      <w:r>
+        <w:rPr>
+          <w:rFonts w:cstheme="minorHAnsi"/>
+        </w:rPr>
+        <w:t>l2</w:t>
+      </w:r>
+      <w:r>
+        <w:rPr>
+          <w:rFonts w:cstheme="minorHAnsi" w:hint="cs"/>
+          <w:rtl/>
+        </w:rPr>
+        <w:t xml:space="preserve"> נעשה ע"י מקדם למדא קטן יותר ולכן פחות משפיע על שינוי התמונה בשפות ומתקבלת תמונה בה המסגרת נהרסה אך התמונה עצמה </w:t>
+      </w:r>
+      <w:proofErr w:type="spellStart"/>
+      <w:r>
+        <w:rPr>
+          <w:rFonts w:cstheme="minorHAnsi" w:hint="cs"/>
+          <w:rtl/>
+        </w:rPr>
+        <w:t>נראת</w:t>
+      </w:r>
+      <w:proofErr w:type="spellEnd"/>
+      <w:r>
+        <w:rPr>
+          <w:rFonts w:cstheme="minorHAnsi" w:hint="cs"/>
+          <w:rtl/>
+        </w:rPr>
+        <w:t xml:space="preserve"> יחסית טוב.</w:t>
+      </w:r>
+    </w:p>
+    <w:p>
+      <w:pPr>
+        <w:ind w:left="1080"/>
+        <w:rPr>
+          <w:rFonts w:cstheme="minorHAnsi" w:hint="cs"/>
         </w:rPr>
       </w:pPr>
     </w:p>
     <w:sectPr>
-      <w:headerReference w:type="default" r:id="rId18"/>
+      <w:headerReference w:type="default" r:id="rId27"/>
       <w:pgSz w:w="11906" w:h="16838"/>
       <w:pgMar w:top="1440" w:right="1800" w:bottom="1440" w:left="1800" w:header="708" w:footer="708" w:gutter="0"/>
       <w:cols w:space="708"/>

</xml_diff>